<commit_message>
New datasheets and simulations added. Target is to improve the power of the booster circuit of the diver flasher.
</commit_message>
<xml_diff>
--- a/documents/Erfahrungen PCB Version 1.0.docx
+++ b/documents/Erfahrungen PCB Version 1.0.docx
@@ -47,6 +47,17 @@
       </w:r>
       <w:r>
         <w:t>0mA an Stelle der erwarteten 1A.</w:t>
+      </w:r>
+      <w:r>
+        <w:t xml:space="preserve"> </w:t>
+      </w:r>
+    </w:p>
+    <w:p>
+      <w:r>
+        <w:t xml:space="preserve">Achtung: </w:t>
+      </w:r>
+      <w:r>
+        <w:t>Im Schaltplan waren 1W LEDs eingetragen. Es gibt sie in der gleichen Bauform auch als 3W Typen. Zu prüfen ist, was bestellt und was demzufolge bestückt wurde.</w:t>
       </w:r>
     </w:p>
     <w:p>
@@ -63,13 +74,13 @@
         </w:numPr>
       </w:pPr>
       <w:r>
-        <w:t xml:space="preserve">Die im Pufferkondensator (470µF) gespeicherte Energie reicht bei weitem nicht aus, die erforderlichen 50ms zu puffern. Selbst bei einer parallelgeschalteten Kapazität von 1000µF ergibt sich keine deutliche Verbesserung </w:t>
+        <w:t>Die im Pufferkondensator (470µF) gespeicherte Energie reicht bei weitem nicht aus, die erforderlichen 50ms zu puffern. Selbst bei einer parallelgeschalteten Kapazität von 1000µF ergibt sich keine deutliche Verbesserung</w:t>
       </w:r>
       <w:r>
         <w:t>.</w:t>
       </w:r>
       <w:r>
-        <w:br/>
+        <w:t xml:space="preserve"> </w:t>
       </w:r>
       <w:r>
         <w:rPr>
@@ -96,6 +107,9 @@
       <w:r>
         <w:t>liefert nur einen Strom von ca. 0,5 A und das reicht nicht aus, um die Spannung am Ladekondensator zu halten.</w:t>
       </w:r>
+      <w:r>
+        <w:t xml:space="preserve"> Reicht noch nicht einmal für 1W LEDs …</w:t>
+      </w:r>
     </w:p>
     <w:p>
       <w:r>
@@ -127,7 +141,7 @@
         </w:numPr>
       </w:pPr>
       <w:r>
-        <w:t>1Ohm LED-Vorwiderstand reduziert über</w:t>
+        <w:t xml:space="preserve">1Ohm LED-Vorwiderstand reduziert </w:t>
       </w:r>
       <w:r>
         <w:br/>
@@ -233,31 +247,7 @@
           <w:b/>
           <w:bCs/>
         </w:rPr>
-        <w:t>Footprint Batteriehalter</w:t>
-      </w:r>
-      <w:r>
-        <w:rPr>
-          <w:rStyle w:val="IntensiveHervorhebung"/>
-          <w:b/>
-          <w:bCs/>
-        </w:rPr>
-        <w:t xml:space="preserve">muss </w:t>
-      </w:r>
-      <w:r>
-        <w:rPr>
-          <w:rStyle w:val="IntensiveHervorhebung"/>
-          <w:b/>
-          <w:bCs/>
-        </w:rPr>
-        <w:t xml:space="preserve">korrigiert </w:t>
-      </w:r>
-      <w:r>
-        <w:rPr>
-          <w:rStyle w:val="IntensiveHervorhebung"/>
-          <w:b/>
-          <w:bCs/>
-        </w:rPr>
-        <w:t>werden!</w:t>
+        <w:t>Footprint Batteriehaltermuss korrigiert werden!</w:t>
       </w:r>
       <w:r>
         <w:rPr>
@@ -343,6 +333,10 @@
       <w:r>
         <w:t>Die 470µF Elkos bauen relativ hoch auf. Zwei Optionen sind denkbar: Mehrere kleinere Kondensatoren parallel oder die „dicken“ LEDs auf die Seite der Batterie verlegen. In diesem Fall wird die Platine größer.</w:t>
       </w:r>
+      <w:r>
+        <w:br/>
+        <w:t>Allerdings: Wenn eine Seite der Platine flach gestaltet würde, und die Platine nicht in der Mitte des Gehäuses säße, wären auch die LEDs nicht mehr in der Mitte der Lichtkuppel =&gt; macht wenig Sinn.</w:t>
+      </w:r>
     </w:p>
     <w:p>
       <w:pPr>
@@ -367,6 +361,85 @@
         <w:t>Bei den Arbeiten am Booster, dieses Thema bearbeiten; keine hohe Priorität.</w:t>
       </w:r>
     </w:p>
+    <w:p>
+      <w:r>
+        <w:lastRenderedPageBreak/>
+        <w:t xml:space="preserve"> </w:t>
+      </w:r>
+    </w:p>
+    <w:p/>
+    <w:p>
+      <w:r>
+        <w:t>Zusammenfassung / Übersicht über die Punkte:</w:t>
+      </w:r>
+    </w:p>
+    <w:p>
+      <w:pPr>
+        <w:pStyle w:val="Listenabsatz"/>
+        <w:numPr>
+          <w:ilvl w:val="0"/>
+          <w:numId w:val="4"/>
+        </w:numPr>
+      </w:pPr>
+      <w:r>
+        <w:t xml:space="preserve">LEDs sind </w:t>
+      </w:r>
+      <w:r>
+        <w:t xml:space="preserve">möglicherweise </w:t>
+      </w:r>
+      <w:r>
+        <w:t xml:space="preserve">falsch; geplant waren 3W; eingesetzt wurden </w:t>
+      </w:r>
+      <w:r>
+        <w:t xml:space="preserve">ggf. nur </w:t>
+      </w:r>
+      <w:r>
+        <w:t>1W LEDs</w:t>
+      </w:r>
+    </w:p>
+    <w:p>
+      <w:pPr>
+        <w:pStyle w:val="Listenabsatz"/>
+        <w:numPr>
+          <w:ilvl w:val="0"/>
+          <w:numId w:val="4"/>
+        </w:numPr>
+      </w:pPr>
+      <w:r>
+        <w:t>Geschützte Batterie passt nicht gut in die Fassung</w:t>
+      </w:r>
+    </w:p>
+    <w:p>
+      <w:pPr>
+        <w:pStyle w:val="Listenabsatz"/>
+        <w:numPr>
+          <w:ilvl w:val="0"/>
+          <w:numId w:val="4"/>
+        </w:numPr>
+      </w:pPr>
+      <w:r>
+        <w:t>Die erste Schaltung bringt rund 2*1W und das ist nicht sonderlich hell</w:t>
+      </w:r>
+    </w:p>
+    <w:p>
+      <w:pPr>
+        <w:pStyle w:val="Listenabsatz"/>
+        <w:numPr>
+          <w:ilvl w:val="0"/>
+          <w:numId w:val="4"/>
+        </w:numPr>
+      </w:pPr>
+      <w:r>
+        <w:t>Vermutlich wäre ein mit 3,3V schaltender N-MOSFET günstiger als der gewählte NPN-Darlington.</w:t>
+      </w:r>
+    </w:p>
+    <w:p/>
+    <w:p>
+      <w:r>
+        <w:t>Mögliche Lösungen:</w:t>
+      </w:r>
+    </w:p>
+    <w:p/>
     <w:p>
       <w:pPr>
         <w:rPr>
@@ -577,6 +650,119 @@
     </w:lvl>
   </w:abstractNum>
   <w:abstractNum w:abstractNumId="1" w15:restartNumberingAfterBreak="0">
+    <w:nsid w:val="38E02B51"/>
+    <w:multiLevelType w:val="hybridMultilevel"/>
+    <w:tmpl w:val="F488CFCE"/>
+    <w:lvl w:ilvl="0" w:tplc="04070001">
+      <w:start w:val="1"/>
+      <w:numFmt w:val="bullet"/>
+      <w:lvlText w:val=""/>
+      <w:lvlJc w:val="left"/>
+      <w:pPr>
+        <w:ind w:left="720" w:hanging="360"/>
+      </w:pPr>
+      <w:rPr>
+        <w:rFonts w:ascii="Symbol" w:hAnsi="Symbol" w:hint="default"/>
+      </w:rPr>
+    </w:lvl>
+    <w:lvl w:ilvl="1" w:tplc="04070003" w:tentative="1">
+      <w:start w:val="1"/>
+      <w:numFmt w:val="bullet"/>
+      <w:lvlText w:val="o"/>
+      <w:lvlJc w:val="left"/>
+      <w:pPr>
+        <w:ind w:left="1440" w:hanging="360"/>
+      </w:pPr>
+      <w:rPr>
+        <w:rFonts w:ascii="Courier New" w:hAnsi="Courier New" w:cs="Courier New" w:hint="default"/>
+      </w:rPr>
+    </w:lvl>
+    <w:lvl w:ilvl="2" w:tplc="04070005" w:tentative="1">
+      <w:start w:val="1"/>
+      <w:numFmt w:val="bullet"/>
+      <w:lvlText w:val=""/>
+      <w:lvlJc w:val="left"/>
+      <w:pPr>
+        <w:ind w:left="2160" w:hanging="360"/>
+      </w:pPr>
+      <w:rPr>
+        <w:rFonts w:ascii="Wingdings" w:hAnsi="Wingdings" w:hint="default"/>
+      </w:rPr>
+    </w:lvl>
+    <w:lvl w:ilvl="3" w:tplc="04070001" w:tentative="1">
+      <w:start w:val="1"/>
+      <w:numFmt w:val="bullet"/>
+      <w:lvlText w:val=""/>
+      <w:lvlJc w:val="left"/>
+      <w:pPr>
+        <w:ind w:left="2880" w:hanging="360"/>
+      </w:pPr>
+      <w:rPr>
+        <w:rFonts w:ascii="Symbol" w:hAnsi="Symbol" w:hint="default"/>
+      </w:rPr>
+    </w:lvl>
+    <w:lvl w:ilvl="4" w:tplc="04070003" w:tentative="1">
+      <w:start w:val="1"/>
+      <w:numFmt w:val="bullet"/>
+      <w:lvlText w:val="o"/>
+      <w:lvlJc w:val="left"/>
+      <w:pPr>
+        <w:ind w:left="3600" w:hanging="360"/>
+      </w:pPr>
+      <w:rPr>
+        <w:rFonts w:ascii="Courier New" w:hAnsi="Courier New" w:cs="Courier New" w:hint="default"/>
+      </w:rPr>
+    </w:lvl>
+    <w:lvl w:ilvl="5" w:tplc="04070005" w:tentative="1">
+      <w:start w:val="1"/>
+      <w:numFmt w:val="bullet"/>
+      <w:lvlText w:val=""/>
+      <w:lvlJc w:val="left"/>
+      <w:pPr>
+        <w:ind w:left="4320" w:hanging="360"/>
+      </w:pPr>
+      <w:rPr>
+        <w:rFonts w:ascii="Wingdings" w:hAnsi="Wingdings" w:hint="default"/>
+      </w:rPr>
+    </w:lvl>
+    <w:lvl w:ilvl="6" w:tplc="04070001" w:tentative="1">
+      <w:start w:val="1"/>
+      <w:numFmt w:val="bullet"/>
+      <w:lvlText w:val=""/>
+      <w:lvlJc w:val="left"/>
+      <w:pPr>
+        <w:ind w:left="5040" w:hanging="360"/>
+      </w:pPr>
+      <w:rPr>
+        <w:rFonts w:ascii="Symbol" w:hAnsi="Symbol" w:hint="default"/>
+      </w:rPr>
+    </w:lvl>
+    <w:lvl w:ilvl="7" w:tplc="04070003" w:tentative="1">
+      <w:start w:val="1"/>
+      <w:numFmt w:val="bullet"/>
+      <w:lvlText w:val="o"/>
+      <w:lvlJc w:val="left"/>
+      <w:pPr>
+        <w:ind w:left="5760" w:hanging="360"/>
+      </w:pPr>
+      <w:rPr>
+        <w:rFonts w:ascii="Courier New" w:hAnsi="Courier New" w:cs="Courier New" w:hint="default"/>
+      </w:rPr>
+    </w:lvl>
+    <w:lvl w:ilvl="8" w:tplc="04070005" w:tentative="1">
+      <w:start w:val="1"/>
+      <w:numFmt w:val="bullet"/>
+      <w:lvlText w:val=""/>
+      <w:lvlJc w:val="left"/>
+      <w:pPr>
+        <w:ind w:left="6480" w:hanging="360"/>
+      </w:pPr>
+      <w:rPr>
+        <w:rFonts w:ascii="Wingdings" w:hAnsi="Wingdings" w:hint="default"/>
+      </w:rPr>
+    </w:lvl>
+  </w:abstractNum>
+  <w:abstractNum w:abstractNumId="2" w15:restartNumberingAfterBreak="0">
     <w:nsid w:val="60B96629"/>
     <w:multiLevelType w:val="hybridMultilevel"/>
     <w:tmpl w:val="4F2C9D6C"/>
@@ -665,7 +851,7 @@
       </w:pPr>
     </w:lvl>
   </w:abstractNum>
-  <w:abstractNum w:abstractNumId="2" w15:restartNumberingAfterBreak="0">
+  <w:abstractNum w:abstractNumId="3" w15:restartNumberingAfterBreak="0">
     <w:nsid w:val="7E666B70"/>
     <w:multiLevelType w:val="hybridMultilevel"/>
     <w:tmpl w:val="DB16932A"/>
@@ -779,13 +965,16 @@
     </w:lvl>
   </w:abstractNum>
   <w:num w:numId="1" w16cid:durableId="620647533">
-    <w:abstractNumId w:val="1"/>
+    <w:abstractNumId w:val="2"/>
   </w:num>
   <w:num w:numId="2" w16cid:durableId="1438797112">
-    <w:abstractNumId w:val="2"/>
+    <w:abstractNumId w:val="3"/>
   </w:num>
   <w:num w:numId="3" w16cid:durableId="1046835230">
     <w:abstractNumId w:val="0"/>
+  </w:num>
+  <w:num w:numId="4" w16cid:durableId="2048406989">
+    <w:abstractNumId w:val="1"/>
   </w:num>
 </w:numbering>
 </file>

</xml_diff>